<commit_message>
improved boolean algebra document
</commit_message>
<xml_diff>
--- a/Level 1/Boolean Algebra/Boolean Algebra.docx
+++ b/Level 1/Boolean Algebra/Boolean Algebra.docx
@@ -164,8 +164,6 @@
         </w:rPr>
         <w:t>:</w:t>
       </w:r>
-      <w:bookmarkStart w:id="0" w:name="_GoBack"/>
-      <w:bookmarkEnd w:id="0"/>
     </w:p>
     <w:p>
       <w:pPr>
@@ -278,6 +276,8 @@
       <w:pPr>
         <w:rPr>
           <w:rFonts w:cstheme="minorHAnsi"/>
+          <w:color w:val="000000"/>
+          <w:shd w:val="clear" w:color="auto" w:fill="FFFFFF"/>
         </w:rPr>
       </w:pPr>
       <w:r>
@@ -336,6 +336,2027 @@
         </w:rPr>
         <w:t xml:space="preserve"> = 1</w:t>
       </w:r>
+    </w:p>
+    <w:p>
+      <w:pPr>
+        <w:rPr>
+          <w:rFonts w:cstheme="minorHAnsi"/>
+        </w:rPr>
+      </w:pPr>
+    </w:p>
+    <w:p>
+      <w:pPr>
+        <w:jc w:val="center"/>
+        <w:rPr>
+          <w:rFonts w:cstheme="minorHAnsi"/>
+          <w:b/>
+          <w:sz w:val="32"/>
+          <w:szCs w:val="32"/>
+        </w:rPr>
+      </w:pPr>
+      <w:r>
+        <w:rPr>
+          <w:rFonts w:cstheme="minorHAnsi"/>
+          <w:b/>
+          <w:sz w:val="32"/>
+          <w:szCs w:val="32"/>
+        </w:rPr>
+        <w:t>Logic Gates</w:t>
+      </w:r>
+    </w:p>
+    <w:p>
+      <w:pPr>
+        <w:pStyle w:val="ListParagraph"/>
+        <w:numPr>
+          <w:ilvl w:val="0"/>
+          <w:numId w:val="1"/>
+        </w:numPr>
+        <w:rPr>
+          <w:rFonts w:cstheme="minorHAnsi"/>
+        </w:rPr>
+      </w:pPr>
+      <w:r>
+        <w:rPr>
+          <w:rFonts w:cstheme="minorHAnsi"/>
+        </w:rPr>
+        <w:t>Logic gates are digital circuits.</w:t>
+      </w:r>
+    </w:p>
+    <w:p>
+      <w:pPr>
+        <w:pStyle w:val="ListParagraph"/>
+        <w:numPr>
+          <w:ilvl w:val="0"/>
+          <w:numId w:val="1"/>
+        </w:numPr>
+        <w:rPr>
+          <w:rFonts w:cstheme="minorHAnsi"/>
+        </w:rPr>
+      </w:pPr>
+      <w:r>
+        <w:rPr>
+          <w:rFonts w:cstheme="minorHAnsi"/>
+        </w:rPr>
+        <w:t>They are the building blocks of any digital system.</w:t>
+      </w:r>
+    </w:p>
+    <w:p>
+      <w:pPr>
+        <w:pStyle w:val="ListParagraph"/>
+        <w:numPr>
+          <w:ilvl w:val="0"/>
+          <w:numId w:val="1"/>
+        </w:numPr>
+        <w:rPr>
+          <w:rFonts w:cstheme="minorHAnsi"/>
+        </w:rPr>
+      </w:pPr>
+      <w:r>
+        <w:rPr>
+          <w:rFonts w:cstheme="minorHAnsi"/>
+        </w:rPr>
+        <w:t>They are an electronic circuit having one or more inputs and only one output.</w:t>
+      </w:r>
+    </w:p>
+    <w:p>
+      <w:pPr>
+        <w:ind w:left="360"/>
+        <w:rPr>
+          <w:rFonts w:cstheme="minorHAnsi"/>
+        </w:rPr>
+      </w:pPr>
+    </w:p>
+    <w:p>
+      <w:pPr>
+        <w:ind w:left="360"/>
+        <w:rPr>
+          <w:rFonts w:cstheme="minorHAnsi"/>
+          <w:b/>
+          <w:sz w:val="28"/>
+          <w:szCs w:val="28"/>
+        </w:rPr>
+      </w:pPr>
+      <w:r>
+        <w:rPr>
+          <w:rFonts w:cstheme="minorHAnsi"/>
+          <w:b/>
+          <w:sz w:val="28"/>
+          <w:szCs w:val="28"/>
+        </w:rPr>
+        <w:lastRenderedPageBreak/>
+        <w:t>“AND” Gate</w:t>
+      </w:r>
+      <w:r>
+        <w:rPr>
+          <w:rFonts w:cstheme="minorHAnsi"/>
+          <w:b/>
+          <w:sz w:val="28"/>
+          <w:szCs w:val="28"/>
+        </w:rPr>
+        <w:t>:</w:t>
+      </w:r>
+    </w:p>
+    <w:p>
+      <w:pPr>
+        <w:ind w:left="360"/>
+        <w:rPr>
+          <w:rFonts w:cstheme="minorHAnsi"/>
+        </w:rPr>
+      </w:pPr>
+      <w:r>
+        <w:rPr>
+          <w:rFonts w:cstheme="minorHAnsi"/>
+        </w:rPr>
+        <w:t xml:space="preserve">An AND Gate has two or more inputs and only one output which is equal to the </w:t>
+      </w:r>
+      <w:r>
+        <w:rPr>
+          <w:rFonts w:cstheme="minorHAnsi"/>
+        </w:rPr>
+        <w:t>Product</w:t>
+      </w:r>
+      <w:r>
+        <w:rPr>
+          <w:rFonts w:cstheme="minorHAnsi"/>
+        </w:rPr>
+        <w:t xml:space="preserve"> of all the inputs.</w:t>
+      </w:r>
+    </w:p>
+    <w:p>
+      <w:pPr>
+        <w:ind w:left="360"/>
+        <w:rPr>
+          <w:rFonts w:cstheme="minorHAnsi"/>
+        </w:rPr>
+      </w:pPr>
+      <w:r>
+        <w:rPr>
+          <w:rFonts w:cstheme="minorHAnsi"/>
+        </w:rPr>
+        <w:t>Y (Output) = A x B (Inputs)</w:t>
+      </w:r>
+    </w:p>
+    <w:p>
+      <w:pPr>
+        <w:ind w:left="360"/>
+        <w:rPr>
+          <w:rFonts w:cstheme="minorHAnsi"/>
+        </w:rPr>
+      </w:pPr>
+      <w:r>
+        <w:rPr>
+          <w:rFonts w:cstheme="minorHAnsi"/>
+        </w:rPr>
+        <w:t>Truth Table:</w:t>
+      </w:r>
+    </w:p>
+    <w:tbl>
+      <w:tblPr>
+        <w:tblW w:w="6555" w:type="dxa"/>
+        <w:tblInd w:w="370" w:type="dxa"/>
+        <w:tblBorders>
+          <w:top w:val="single" w:sz="4" w:space="0" w:color="auto"/>
+          <w:left w:val="single" w:sz="4" w:space="0" w:color="auto"/>
+          <w:bottom w:val="single" w:sz="4" w:space="0" w:color="auto"/>
+          <w:right w:val="single" w:sz="4" w:space="0" w:color="auto"/>
+          <w:insideH w:val="single" w:sz="4" w:space="0" w:color="auto"/>
+          <w:insideV w:val="single" w:sz="4" w:space="0" w:color="auto"/>
+        </w:tblBorders>
+        <w:tblLook w:val="0000" w:firstRow="0" w:lastRow="0" w:firstColumn="0" w:lastColumn="0" w:noHBand="0" w:noVBand="0"/>
+      </w:tblPr>
+      <w:tblGrid>
+        <w:gridCol w:w="1478"/>
+        <w:gridCol w:w="1681"/>
+        <w:gridCol w:w="3396"/>
+      </w:tblGrid>
+      <w:tr>
+        <w:tblPrEx>
+          <w:tblCellMar>
+            <w:top w:w="0" w:type="dxa"/>
+            <w:bottom w:w="0" w:type="dxa"/>
+          </w:tblCellMar>
+        </w:tblPrEx>
+        <w:trPr>
+          <w:trHeight w:val="364"/>
+        </w:trPr>
+        <w:tc>
+          <w:tcPr>
+            <w:tcW w:w="3159" w:type="dxa"/>
+            <w:gridSpan w:val="2"/>
+          </w:tcPr>
+          <w:p>
+            <w:pPr>
+              <w:jc w:val="center"/>
+              <w:rPr>
+                <w:rFonts w:cstheme="minorHAnsi"/>
+                <w:sz w:val="20"/>
+                <w:szCs w:val="20"/>
+              </w:rPr>
+            </w:pPr>
+          </w:p>
+          <w:p>
+            <w:pPr>
+              <w:jc w:val="center"/>
+              <w:rPr>
+                <w:rFonts w:cstheme="minorHAnsi"/>
+                <w:sz w:val="20"/>
+                <w:szCs w:val="20"/>
+              </w:rPr>
+            </w:pPr>
+            <w:r>
+              <w:rPr>
+                <w:rFonts w:cstheme="minorHAnsi"/>
+                <w:sz w:val="20"/>
+                <w:szCs w:val="20"/>
+              </w:rPr>
+              <w:t>INPUTS</w:t>
+            </w:r>
+          </w:p>
+        </w:tc>
+        <w:tc>
+          <w:tcPr>
+            <w:tcW w:w="3396" w:type="dxa"/>
+          </w:tcPr>
+          <w:p>
+            <w:pPr>
+              <w:jc w:val="center"/>
+              <w:rPr>
+                <w:rFonts w:cstheme="minorHAnsi"/>
+                <w:sz w:val="20"/>
+                <w:szCs w:val="20"/>
+              </w:rPr>
+            </w:pPr>
+          </w:p>
+          <w:p>
+            <w:pPr>
+              <w:jc w:val="center"/>
+              <w:rPr>
+                <w:rFonts w:cstheme="minorHAnsi"/>
+                <w:sz w:val="20"/>
+                <w:szCs w:val="20"/>
+              </w:rPr>
+            </w:pPr>
+            <w:r>
+              <w:rPr>
+                <w:rFonts w:cstheme="minorHAnsi"/>
+                <w:sz w:val="20"/>
+                <w:szCs w:val="20"/>
+              </w:rPr>
+              <w:t>OUTPUT</w:t>
+            </w:r>
+          </w:p>
+        </w:tc>
+      </w:tr>
+      <w:tr>
+        <w:tblPrEx>
+          <w:tblCellMar>
+            <w:top w:w="0" w:type="dxa"/>
+            <w:bottom w:w="0" w:type="dxa"/>
+          </w:tblCellMar>
+        </w:tblPrEx>
+        <w:trPr>
+          <w:trHeight w:val="218"/>
+        </w:trPr>
+        <w:tc>
+          <w:tcPr>
+            <w:tcW w:w="1478" w:type="dxa"/>
+          </w:tcPr>
+          <w:p>
+            <w:pPr>
+              <w:rPr>
+                <w:rFonts w:cstheme="minorHAnsi"/>
+                <w:sz w:val="20"/>
+                <w:szCs w:val="20"/>
+              </w:rPr>
+            </w:pPr>
+          </w:p>
+          <w:p>
+            <w:pPr>
+              <w:jc w:val="center"/>
+              <w:rPr>
+                <w:rFonts w:cstheme="minorHAnsi"/>
+                <w:sz w:val="20"/>
+                <w:szCs w:val="20"/>
+              </w:rPr>
+            </w:pPr>
+            <w:r>
+              <w:rPr>
+                <w:rFonts w:cstheme="minorHAnsi"/>
+                <w:sz w:val="20"/>
+                <w:szCs w:val="20"/>
+              </w:rPr>
+              <w:t>A</w:t>
+            </w:r>
+          </w:p>
+        </w:tc>
+        <w:tc>
+          <w:tcPr>
+            <w:tcW w:w="1681" w:type="dxa"/>
+          </w:tcPr>
+          <w:p>
+            <w:pPr>
+              <w:jc w:val="center"/>
+              <w:rPr>
+                <w:rFonts w:cstheme="minorHAnsi"/>
+                <w:sz w:val="20"/>
+                <w:szCs w:val="20"/>
+              </w:rPr>
+            </w:pPr>
+          </w:p>
+          <w:p>
+            <w:pPr>
+              <w:jc w:val="center"/>
+              <w:rPr>
+                <w:rFonts w:cstheme="minorHAnsi"/>
+                <w:sz w:val="20"/>
+                <w:szCs w:val="20"/>
+              </w:rPr>
+            </w:pPr>
+            <w:r>
+              <w:rPr>
+                <w:rFonts w:cstheme="minorHAnsi"/>
+                <w:sz w:val="20"/>
+                <w:szCs w:val="20"/>
+              </w:rPr>
+              <w:t>B</w:t>
+            </w:r>
+          </w:p>
+        </w:tc>
+        <w:tc>
+          <w:tcPr>
+            <w:tcW w:w="3396" w:type="dxa"/>
+          </w:tcPr>
+          <w:p>
+            <w:pPr>
+              <w:rPr>
+                <w:rFonts w:cstheme="minorHAnsi"/>
+                <w:sz w:val="20"/>
+                <w:szCs w:val="20"/>
+              </w:rPr>
+            </w:pPr>
+          </w:p>
+          <w:p>
+            <w:pPr>
+              <w:jc w:val="center"/>
+              <w:rPr>
+                <w:rFonts w:cstheme="minorHAnsi"/>
+                <w:sz w:val="20"/>
+                <w:szCs w:val="20"/>
+              </w:rPr>
+            </w:pPr>
+            <w:r>
+              <w:rPr>
+                <w:rFonts w:cstheme="minorHAnsi"/>
+                <w:sz w:val="20"/>
+                <w:szCs w:val="20"/>
+              </w:rPr>
+              <w:t>Y = A x B</w:t>
+            </w:r>
+          </w:p>
+        </w:tc>
+      </w:tr>
+      <w:tr>
+        <w:tblPrEx>
+          <w:tblCellMar>
+            <w:top w:w="0" w:type="dxa"/>
+            <w:bottom w:w="0" w:type="dxa"/>
+          </w:tblCellMar>
+        </w:tblPrEx>
+        <w:trPr>
+          <w:trHeight w:val="425"/>
+        </w:trPr>
+        <w:tc>
+          <w:tcPr>
+            <w:tcW w:w="1478" w:type="dxa"/>
+          </w:tcPr>
+          <w:p>
+            <w:pPr>
+              <w:rPr>
+                <w:rFonts w:cstheme="minorHAnsi"/>
+                <w:sz w:val="20"/>
+                <w:szCs w:val="20"/>
+              </w:rPr>
+            </w:pPr>
+          </w:p>
+          <w:p>
+            <w:pPr>
+              <w:jc w:val="center"/>
+              <w:rPr>
+                <w:rFonts w:cstheme="minorHAnsi"/>
+                <w:sz w:val="20"/>
+                <w:szCs w:val="20"/>
+              </w:rPr>
+            </w:pPr>
+            <w:r>
+              <w:rPr>
+                <w:rFonts w:cstheme="minorHAnsi"/>
+                <w:sz w:val="20"/>
+                <w:szCs w:val="20"/>
+              </w:rPr>
+              <w:t>0</w:t>
+            </w:r>
+          </w:p>
+        </w:tc>
+        <w:tc>
+          <w:tcPr>
+            <w:tcW w:w="1681" w:type="dxa"/>
+          </w:tcPr>
+          <w:p>
+            <w:pPr>
+              <w:rPr>
+                <w:rFonts w:cstheme="minorHAnsi"/>
+                <w:sz w:val="20"/>
+                <w:szCs w:val="20"/>
+              </w:rPr>
+            </w:pPr>
+          </w:p>
+          <w:p>
+            <w:pPr>
+              <w:jc w:val="center"/>
+              <w:rPr>
+                <w:rFonts w:cstheme="minorHAnsi"/>
+                <w:sz w:val="20"/>
+                <w:szCs w:val="20"/>
+              </w:rPr>
+            </w:pPr>
+            <w:r>
+              <w:rPr>
+                <w:rFonts w:cstheme="minorHAnsi"/>
+                <w:sz w:val="20"/>
+                <w:szCs w:val="20"/>
+              </w:rPr>
+              <w:t>0</w:t>
+            </w:r>
+          </w:p>
+        </w:tc>
+        <w:tc>
+          <w:tcPr>
+            <w:tcW w:w="3396" w:type="dxa"/>
+          </w:tcPr>
+          <w:p>
+            <w:pPr>
+              <w:rPr>
+                <w:rFonts w:cstheme="minorHAnsi"/>
+                <w:sz w:val="20"/>
+                <w:szCs w:val="20"/>
+              </w:rPr>
+            </w:pPr>
+          </w:p>
+          <w:p>
+            <w:pPr>
+              <w:jc w:val="center"/>
+              <w:rPr>
+                <w:rFonts w:cstheme="minorHAnsi"/>
+                <w:sz w:val="20"/>
+                <w:szCs w:val="20"/>
+              </w:rPr>
+            </w:pPr>
+            <w:r>
+              <w:rPr>
+                <w:rFonts w:cstheme="minorHAnsi"/>
+                <w:sz w:val="20"/>
+                <w:szCs w:val="20"/>
+              </w:rPr>
+              <w:t>0</w:t>
+            </w:r>
+          </w:p>
+        </w:tc>
+      </w:tr>
+      <w:tr>
+        <w:tblPrEx>
+          <w:tblCellMar>
+            <w:top w:w="0" w:type="dxa"/>
+            <w:bottom w:w="0" w:type="dxa"/>
+          </w:tblCellMar>
+        </w:tblPrEx>
+        <w:trPr>
+          <w:trHeight w:val="383"/>
+        </w:trPr>
+        <w:tc>
+          <w:tcPr>
+            <w:tcW w:w="1478" w:type="dxa"/>
+          </w:tcPr>
+          <w:p>
+            <w:pPr>
+              <w:rPr>
+                <w:rFonts w:cstheme="minorHAnsi"/>
+                <w:sz w:val="20"/>
+                <w:szCs w:val="20"/>
+              </w:rPr>
+            </w:pPr>
+          </w:p>
+          <w:p>
+            <w:pPr>
+              <w:jc w:val="center"/>
+              <w:rPr>
+                <w:rFonts w:cstheme="minorHAnsi"/>
+                <w:sz w:val="20"/>
+                <w:szCs w:val="20"/>
+              </w:rPr>
+            </w:pPr>
+            <w:r>
+              <w:rPr>
+                <w:rFonts w:cstheme="minorHAnsi"/>
+                <w:sz w:val="20"/>
+                <w:szCs w:val="20"/>
+              </w:rPr>
+              <w:t>0</w:t>
+            </w:r>
+          </w:p>
+        </w:tc>
+        <w:tc>
+          <w:tcPr>
+            <w:tcW w:w="1681" w:type="dxa"/>
+          </w:tcPr>
+          <w:p>
+            <w:pPr>
+              <w:jc w:val="center"/>
+              <w:rPr>
+                <w:rFonts w:cstheme="minorHAnsi"/>
+                <w:sz w:val="20"/>
+                <w:szCs w:val="20"/>
+              </w:rPr>
+            </w:pPr>
+          </w:p>
+          <w:p>
+            <w:pPr>
+              <w:jc w:val="center"/>
+              <w:rPr>
+                <w:rFonts w:cstheme="minorHAnsi"/>
+                <w:sz w:val="20"/>
+                <w:szCs w:val="20"/>
+              </w:rPr>
+            </w:pPr>
+            <w:r>
+              <w:rPr>
+                <w:rFonts w:cstheme="minorHAnsi"/>
+                <w:sz w:val="20"/>
+                <w:szCs w:val="20"/>
+              </w:rPr>
+              <w:t>1</w:t>
+            </w:r>
+          </w:p>
+        </w:tc>
+        <w:tc>
+          <w:tcPr>
+            <w:tcW w:w="3396" w:type="dxa"/>
+          </w:tcPr>
+          <w:p>
+            <w:pPr>
+              <w:rPr>
+                <w:rFonts w:cstheme="minorHAnsi"/>
+                <w:sz w:val="20"/>
+                <w:szCs w:val="20"/>
+              </w:rPr>
+            </w:pPr>
+          </w:p>
+          <w:p>
+            <w:pPr>
+              <w:jc w:val="center"/>
+              <w:rPr>
+                <w:rFonts w:cstheme="minorHAnsi"/>
+                <w:sz w:val="20"/>
+                <w:szCs w:val="20"/>
+              </w:rPr>
+            </w:pPr>
+            <w:r>
+              <w:rPr>
+                <w:rFonts w:cstheme="minorHAnsi"/>
+                <w:sz w:val="20"/>
+                <w:szCs w:val="20"/>
+              </w:rPr>
+              <w:t>0</w:t>
+            </w:r>
+          </w:p>
+        </w:tc>
+      </w:tr>
+      <w:tr>
+        <w:tblPrEx>
+          <w:tblCellMar>
+            <w:top w:w="0" w:type="dxa"/>
+            <w:bottom w:w="0" w:type="dxa"/>
+          </w:tblCellMar>
+        </w:tblPrEx>
+        <w:trPr>
+          <w:trHeight w:val="619"/>
+        </w:trPr>
+        <w:tc>
+          <w:tcPr>
+            <w:tcW w:w="1478" w:type="dxa"/>
+          </w:tcPr>
+          <w:p>
+            <w:pPr>
+              <w:rPr>
+                <w:rFonts w:cstheme="minorHAnsi"/>
+                <w:sz w:val="20"/>
+                <w:szCs w:val="20"/>
+              </w:rPr>
+            </w:pPr>
+          </w:p>
+          <w:p>
+            <w:pPr>
+              <w:jc w:val="center"/>
+              <w:rPr>
+                <w:rFonts w:cstheme="minorHAnsi"/>
+                <w:sz w:val="20"/>
+                <w:szCs w:val="20"/>
+              </w:rPr>
+            </w:pPr>
+            <w:r>
+              <w:rPr>
+                <w:rFonts w:cstheme="minorHAnsi"/>
+                <w:sz w:val="20"/>
+                <w:szCs w:val="20"/>
+              </w:rPr>
+              <w:t>1</w:t>
+            </w:r>
+          </w:p>
+          <w:p>
+            <w:pPr>
+              <w:rPr>
+                <w:rFonts w:cstheme="minorHAnsi"/>
+                <w:sz w:val="20"/>
+                <w:szCs w:val="20"/>
+              </w:rPr>
+            </w:pPr>
+          </w:p>
+        </w:tc>
+        <w:tc>
+          <w:tcPr>
+            <w:tcW w:w="1681" w:type="dxa"/>
+          </w:tcPr>
+          <w:p>
+            <w:pPr>
+              <w:rPr>
+                <w:rFonts w:cstheme="minorHAnsi"/>
+                <w:sz w:val="20"/>
+                <w:szCs w:val="20"/>
+              </w:rPr>
+            </w:pPr>
+          </w:p>
+          <w:p>
+            <w:pPr>
+              <w:jc w:val="center"/>
+              <w:rPr>
+                <w:rFonts w:cstheme="minorHAnsi"/>
+                <w:sz w:val="20"/>
+                <w:szCs w:val="20"/>
+              </w:rPr>
+            </w:pPr>
+            <w:r>
+              <w:rPr>
+                <w:rFonts w:cstheme="minorHAnsi"/>
+                <w:sz w:val="20"/>
+                <w:szCs w:val="20"/>
+              </w:rPr>
+              <w:t>0</w:t>
+            </w:r>
+          </w:p>
+        </w:tc>
+        <w:tc>
+          <w:tcPr>
+            <w:tcW w:w="3396" w:type="dxa"/>
+          </w:tcPr>
+          <w:p>
+            <w:pPr>
+              <w:rPr>
+                <w:rFonts w:cstheme="minorHAnsi"/>
+                <w:sz w:val="20"/>
+                <w:szCs w:val="20"/>
+              </w:rPr>
+            </w:pPr>
+          </w:p>
+          <w:p>
+            <w:pPr>
+              <w:jc w:val="center"/>
+              <w:rPr>
+                <w:rFonts w:cstheme="minorHAnsi"/>
+                <w:sz w:val="20"/>
+                <w:szCs w:val="20"/>
+              </w:rPr>
+            </w:pPr>
+            <w:r>
+              <w:rPr>
+                <w:rFonts w:cstheme="minorHAnsi"/>
+                <w:sz w:val="20"/>
+                <w:szCs w:val="20"/>
+              </w:rPr>
+              <w:t>0</w:t>
+            </w:r>
+          </w:p>
+        </w:tc>
+      </w:tr>
+      <w:tr>
+        <w:tblPrEx>
+          <w:tblCellMar>
+            <w:top w:w="0" w:type="dxa"/>
+            <w:bottom w:w="0" w:type="dxa"/>
+          </w:tblCellMar>
+        </w:tblPrEx>
+        <w:trPr>
+          <w:trHeight w:val="1016"/>
+        </w:trPr>
+        <w:tc>
+          <w:tcPr>
+            <w:tcW w:w="1478" w:type="dxa"/>
+          </w:tcPr>
+          <w:p>
+            <w:pPr>
+              <w:rPr>
+                <w:rFonts w:cstheme="minorHAnsi"/>
+                <w:sz w:val="20"/>
+                <w:szCs w:val="20"/>
+              </w:rPr>
+            </w:pPr>
+          </w:p>
+          <w:p>
+            <w:pPr>
+              <w:jc w:val="center"/>
+              <w:rPr>
+                <w:rFonts w:cstheme="minorHAnsi"/>
+                <w:sz w:val="20"/>
+                <w:szCs w:val="20"/>
+              </w:rPr>
+            </w:pPr>
+            <w:r>
+              <w:rPr>
+                <w:rFonts w:cstheme="minorHAnsi"/>
+                <w:sz w:val="20"/>
+                <w:szCs w:val="20"/>
+              </w:rPr>
+              <w:t>1</w:t>
+            </w:r>
+          </w:p>
+          <w:p>
+            <w:pPr>
+              <w:rPr>
+                <w:rFonts w:cstheme="minorHAnsi"/>
+                <w:sz w:val="20"/>
+                <w:szCs w:val="20"/>
+              </w:rPr>
+            </w:pPr>
+          </w:p>
+        </w:tc>
+        <w:tc>
+          <w:tcPr>
+            <w:tcW w:w="1681" w:type="dxa"/>
+          </w:tcPr>
+          <w:p>
+            <w:pPr>
+              <w:rPr>
+                <w:rFonts w:cstheme="minorHAnsi"/>
+                <w:sz w:val="20"/>
+                <w:szCs w:val="20"/>
+              </w:rPr>
+            </w:pPr>
+          </w:p>
+          <w:p>
+            <w:pPr>
+              <w:jc w:val="center"/>
+              <w:rPr>
+                <w:rFonts w:cstheme="minorHAnsi"/>
+                <w:sz w:val="20"/>
+                <w:szCs w:val="20"/>
+              </w:rPr>
+            </w:pPr>
+            <w:r>
+              <w:rPr>
+                <w:rFonts w:cstheme="minorHAnsi"/>
+                <w:sz w:val="20"/>
+                <w:szCs w:val="20"/>
+              </w:rPr>
+              <w:t>1</w:t>
+            </w:r>
+          </w:p>
+        </w:tc>
+        <w:tc>
+          <w:tcPr>
+            <w:tcW w:w="3396" w:type="dxa"/>
+          </w:tcPr>
+          <w:p>
+            <w:pPr>
+              <w:rPr>
+                <w:rFonts w:cstheme="minorHAnsi"/>
+                <w:sz w:val="20"/>
+                <w:szCs w:val="20"/>
+              </w:rPr>
+            </w:pPr>
+          </w:p>
+          <w:p>
+            <w:pPr>
+              <w:jc w:val="center"/>
+              <w:rPr>
+                <w:rFonts w:cstheme="minorHAnsi"/>
+                <w:sz w:val="20"/>
+                <w:szCs w:val="20"/>
+              </w:rPr>
+            </w:pPr>
+            <w:r>
+              <w:rPr>
+                <w:rFonts w:cstheme="minorHAnsi"/>
+                <w:sz w:val="20"/>
+                <w:szCs w:val="20"/>
+              </w:rPr>
+              <w:t>1</w:t>
+            </w:r>
+          </w:p>
+        </w:tc>
+      </w:tr>
+    </w:tbl>
+    <w:p>
+      <w:pPr>
+        <w:ind w:left="360"/>
+        <w:rPr>
+          <w:rFonts w:cstheme="minorHAnsi"/>
+        </w:rPr>
+      </w:pPr>
+    </w:p>
+    <w:p>
+      <w:pPr>
+        <w:ind w:left="360"/>
+        <w:rPr>
+          <w:rFonts w:cstheme="minorHAnsi"/>
+        </w:rPr>
+      </w:pPr>
+    </w:p>
+    <w:p>
+      <w:pPr>
+        <w:ind w:left="360"/>
+        <w:rPr>
+          <w:rFonts w:cstheme="minorHAnsi"/>
+          <w:b/>
+          <w:sz w:val="28"/>
+          <w:szCs w:val="28"/>
+        </w:rPr>
+      </w:pPr>
+      <w:r>
+        <w:rPr>
+          <w:rFonts w:cstheme="minorHAnsi"/>
+          <w:b/>
+          <w:sz w:val="28"/>
+          <w:szCs w:val="28"/>
+        </w:rPr>
+        <w:t>“OR” Gate:</w:t>
+      </w:r>
+    </w:p>
+    <w:p>
+      <w:pPr>
+        <w:ind w:left="360"/>
+        <w:rPr>
+          <w:rFonts w:cstheme="minorHAnsi"/>
+        </w:rPr>
+      </w:pPr>
+      <w:r>
+        <w:rPr>
+          <w:rFonts w:cstheme="minorHAnsi"/>
+        </w:rPr>
+        <w:t>An “OR” Gate has two or more inputs and only one output. The output is equal to the SUM of all the inputs.</w:t>
+      </w:r>
+    </w:p>
+    <w:p>
+      <w:pPr>
+        <w:ind w:left="360"/>
+        <w:rPr>
+          <w:rFonts w:cstheme="minorHAnsi"/>
+        </w:rPr>
+      </w:pPr>
+      <w:r>
+        <w:rPr>
+          <w:rFonts w:cstheme="minorHAnsi"/>
+        </w:rPr>
+        <w:t xml:space="preserve">Y (Output) = A </w:t>
+      </w:r>
+      <w:r>
+        <w:rPr>
+          <w:rFonts w:cstheme="minorHAnsi"/>
+        </w:rPr>
+        <w:t>+</w:t>
+      </w:r>
+      <w:r>
+        <w:rPr>
+          <w:rFonts w:cstheme="minorHAnsi"/>
+        </w:rPr>
+        <w:t xml:space="preserve"> B (Inputs)</w:t>
+      </w:r>
+    </w:p>
+    <w:p>
+      <w:pPr>
+        <w:ind w:left="360"/>
+        <w:rPr>
+          <w:rFonts w:cstheme="minorHAnsi"/>
+        </w:rPr>
+      </w:pPr>
+    </w:p>
+    <w:p>
+      <w:pPr>
+        <w:ind w:left="360"/>
+        <w:rPr>
+          <w:rFonts w:cstheme="minorHAnsi"/>
+        </w:rPr>
+      </w:pPr>
+    </w:p>
+    <w:p>
+      <w:pPr>
+        <w:ind w:left="360"/>
+        <w:rPr>
+          <w:rFonts w:cstheme="minorHAnsi"/>
+        </w:rPr>
+      </w:pPr>
+    </w:p>
+    <w:p>
+      <w:pPr>
+        <w:ind w:left="360"/>
+        <w:rPr>
+          <w:rFonts w:cstheme="minorHAnsi"/>
+        </w:rPr>
+      </w:pPr>
+    </w:p>
+    <w:p>
+      <w:pPr>
+        <w:ind w:left="360"/>
+        <w:rPr>
+          <w:rFonts w:cstheme="minorHAnsi"/>
+        </w:rPr>
+      </w:pPr>
+    </w:p>
+    <w:p>
+      <w:pPr>
+        <w:ind w:left="360"/>
+        <w:rPr>
+          <w:rFonts w:cstheme="minorHAnsi"/>
+        </w:rPr>
+      </w:pPr>
+    </w:p>
+    <w:p>
+      <w:pPr>
+        <w:ind w:left="360"/>
+        <w:rPr>
+          <w:rFonts w:cstheme="minorHAnsi"/>
+        </w:rPr>
+      </w:pPr>
+    </w:p>
+    <w:p>
+      <w:pPr>
+        <w:ind w:left="360"/>
+        <w:rPr>
+          <w:rFonts w:cstheme="minorHAnsi"/>
+        </w:rPr>
+      </w:pPr>
+      <w:r>
+        <w:rPr>
+          <w:rFonts w:cstheme="minorHAnsi"/>
+        </w:rPr>
+        <w:lastRenderedPageBreak/>
+        <w:t>Truth Table:</w:t>
+      </w:r>
+    </w:p>
+    <w:tbl>
+      <w:tblPr>
+        <w:tblW w:w="6555" w:type="dxa"/>
+        <w:tblInd w:w="370" w:type="dxa"/>
+        <w:tblBorders>
+          <w:top w:val="single" w:sz="4" w:space="0" w:color="auto"/>
+          <w:left w:val="single" w:sz="4" w:space="0" w:color="auto"/>
+          <w:bottom w:val="single" w:sz="4" w:space="0" w:color="auto"/>
+          <w:right w:val="single" w:sz="4" w:space="0" w:color="auto"/>
+          <w:insideH w:val="single" w:sz="4" w:space="0" w:color="auto"/>
+          <w:insideV w:val="single" w:sz="4" w:space="0" w:color="auto"/>
+        </w:tblBorders>
+        <w:tblLook w:val="0000" w:firstRow="0" w:lastRow="0" w:firstColumn="0" w:lastColumn="0" w:noHBand="0" w:noVBand="0"/>
+      </w:tblPr>
+      <w:tblGrid>
+        <w:gridCol w:w="1478"/>
+        <w:gridCol w:w="1681"/>
+        <w:gridCol w:w="3396"/>
+      </w:tblGrid>
+      <w:tr>
+        <w:tblPrEx>
+          <w:tblCellMar>
+            <w:top w:w="0" w:type="dxa"/>
+            <w:bottom w:w="0" w:type="dxa"/>
+          </w:tblCellMar>
+        </w:tblPrEx>
+        <w:trPr>
+          <w:trHeight w:val="364"/>
+        </w:trPr>
+        <w:tc>
+          <w:tcPr>
+            <w:tcW w:w="3159" w:type="dxa"/>
+            <w:gridSpan w:val="2"/>
+          </w:tcPr>
+          <w:p>
+            <w:pPr>
+              <w:jc w:val="center"/>
+              <w:rPr>
+                <w:rFonts w:cstheme="minorHAnsi"/>
+                <w:sz w:val="20"/>
+                <w:szCs w:val="20"/>
+              </w:rPr>
+            </w:pPr>
+          </w:p>
+          <w:p>
+            <w:pPr>
+              <w:jc w:val="center"/>
+              <w:rPr>
+                <w:rFonts w:cstheme="minorHAnsi"/>
+                <w:sz w:val="20"/>
+                <w:szCs w:val="20"/>
+              </w:rPr>
+            </w:pPr>
+            <w:r>
+              <w:rPr>
+                <w:rFonts w:cstheme="minorHAnsi"/>
+                <w:sz w:val="20"/>
+                <w:szCs w:val="20"/>
+              </w:rPr>
+              <w:t>INPUTS</w:t>
+            </w:r>
+          </w:p>
+        </w:tc>
+        <w:tc>
+          <w:tcPr>
+            <w:tcW w:w="3396" w:type="dxa"/>
+          </w:tcPr>
+          <w:p>
+            <w:pPr>
+              <w:jc w:val="center"/>
+              <w:rPr>
+                <w:rFonts w:cstheme="minorHAnsi"/>
+                <w:sz w:val="20"/>
+                <w:szCs w:val="20"/>
+              </w:rPr>
+            </w:pPr>
+          </w:p>
+          <w:p>
+            <w:pPr>
+              <w:jc w:val="center"/>
+              <w:rPr>
+                <w:rFonts w:cstheme="minorHAnsi"/>
+                <w:sz w:val="20"/>
+                <w:szCs w:val="20"/>
+              </w:rPr>
+            </w:pPr>
+            <w:r>
+              <w:rPr>
+                <w:rFonts w:cstheme="minorHAnsi"/>
+                <w:sz w:val="20"/>
+                <w:szCs w:val="20"/>
+              </w:rPr>
+              <w:t>OUTPUT</w:t>
+            </w:r>
+          </w:p>
+        </w:tc>
+      </w:tr>
+      <w:tr>
+        <w:tblPrEx>
+          <w:tblCellMar>
+            <w:top w:w="0" w:type="dxa"/>
+            <w:bottom w:w="0" w:type="dxa"/>
+          </w:tblCellMar>
+        </w:tblPrEx>
+        <w:trPr>
+          <w:trHeight w:val="218"/>
+        </w:trPr>
+        <w:tc>
+          <w:tcPr>
+            <w:tcW w:w="1478" w:type="dxa"/>
+          </w:tcPr>
+          <w:p>
+            <w:pPr>
+              <w:rPr>
+                <w:rFonts w:cstheme="minorHAnsi"/>
+                <w:sz w:val="20"/>
+                <w:szCs w:val="20"/>
+              </w:rPr>
+            </w:pPr>
+          </w:p>
+          <w:p>
+            <w:pPr>
+              <w:jc w:val="center"/>
+              <w:rPr>
+                <w:rFonts w:cstheme="minorHAnsi"/>
+                <w:sz w:val="20"/>
+                <w:szCs w:val="20"/>
+              </w:rPr>
+            </w:pPr>
+            <w:r>
+              <w:rPr>
+                <w:rFonts w:cstheme="minorHAnsi"/>
+                <w:sz w:val="20"/>
+                <w:szCs w:val="20"/>
+              </w:rPr>
+              <w:t>A</w:t>
+            </w:r>
+          </w:p>
+        </w:tc>
+        <w:tc>
+          <w:tcPr>
+            <w:tcW w:w="1681" w:type="dxa"/>
+          </w:tcPr>
+          <w:p>
+            <w:pPr>
+              <w:jc w:val="center"/>
+              <w:rPr>
+                <w:rFonts w:cstheme="minorHAnsi"/>
+                <w:sz w:val="20"/>
+                <w:szCs w:val="20"/>
+              </w:rPr>
+            </w:pPr>
+          </w:p>
+          <w:p>
+            <w:pPr>
+              <w:jc w:val="center"/>
+              <w:rPr>
+                <w:rFonts w:cstheme="minorHAnsi"/>
+                <w:sz w:val="20"/>
+                <w:szCs w:val="20"/>
+              </w:rPr>
+            </w:pPr>
+            <w:r>
+              <w:rPr>
+                <w:rFonts w:cstheme="minorHAnsi"/>
+                <w:sz w:val="20"/>
+                <w:szCs w:val="20"/>
+              </w:rPr>
+              <w:t>B</w:t>
+            </w:r>
+          </w:p>
+        </w:tc>
+        <w:tc>
+          <w:tcPr>
+            <w:tcW w:w="3396" w:type="dxa"/>
+          </w:tcPr>
+          <w:p>
+            <w:pPr>
+              <w:rPr>
+                <w:rFonts w:cstheme="minorHAnsi"/>
+                <w:sz w:val="20"/>
+                <w:szCs w:val="20"/>
+              </w:rPr>
+            </w:pPr>
+          </w:p>
+          <w:p>
+            <w:pPr>
+              <w:jc w:val="center"/>
+              <w:rPr>
+                <w:rFonts w:cstheme="minorHAnsi"/>
+                <w:sz w:val="20"/>
+                <w:szCs w:val="20"/>
+              </w:rPr>
+            </w:pPr>
+            <w:r>
+              <w:rPr>
+                <w:rFonts w:cstheme="minorHAnsi"/>
+                <w:sz w:val="20"/>
+                <w:szCs w:val="20"/>
+              </w:rPr>
+              <w:t>Y = A x B</w:t>
+            </w:r>
+          </w:p>
+        </w:tc>
+      </w:tr>
+      <w:tr>
+        <w:tblPrEx>
+          <w:tblCellMar>
+            <w:top w:w="0" w:type="dxa"/>
+            <w:bottom w:w="0" w:type="dxa"/>
+          </w:tblCellMar>
+        </w:tblPrEx>
+        <w:trPr>
+          <w:trHeight w:val="425"/>
+        </w:trPr>
+        <w:tc>
+          <w:tcPr>
+            <w:tcW w:w="1478" w:type="dxa"/>
+          </w:tcPr>
+          <w:p>
+            <w:pPr>
+              <w:rPr>
+                <w:rFonts w:cstheme="minorHAnsi"/>
+                <w:sz w:val="20"/>
+                <w:szCs w:val="20"/>
+              </w:rPr>
+            </w:pPr>
+          </w:p>
+          <w:p>
+            <w:pPr>
+              <w:jc w:val="center"/>
+              <w:rPr>
+                <w:rFonts w:cstheme="minorHAnsi"/>
+                <w:sz w:val="20"/>
+                <w:szCs w:val="20"/>
+              </w:rPr>
+            </w:pPr>
+            <w:r>
+              <w:rPr>
+                <w:rFonts w:cstheme="minorHAnsi"/>
+                <w:sz w:val="20"/>
+                <w:szCs w:val="20"/>
+              </w:rPr>
+              <w:t>0</w:t>
+            </w:r>
+          </w:p>
+        </w:tc>
+        <w:tc>
+          <w:tcPr>
+            <w:tcW w:w="1681" w:type="dxa"/>
+          </w:tcPr>
+          <w:p>
+            <w:pPr>
+              <w:rPr>
+                <w:rFonts w:cstheme="minorHAnsi"/>
+                <w:sz w:val="20"/>
+                <w:szCs w:val="20"/>
+              </w:rPr>
+            </w:pPr>
+          </w:p>
+          <w:p>
+            <w:pPr>
+              <w:jc w:val="center"/>
+              <w:rPr>
+                <w:rFonts w:cstheme="minorHAnsi"/>
+                <w:sz w:val="20"/>
+                <w:szCs w:val="20"/>
+              </w:rPr>
+            </w:pPr>
+            <w:r>
+              <w:rPr>
+                <w:rFonts w:cstheme="minorHAnsi"/>
+                <w:sz w:val="20"/>
+                <w:szCs w:val="20"/>
+              </w:rPr>
+              <w:t>0</w:t>
+            </w:r>
+          </w:p>
+        </w:tc>
+        <w:tc>
+          <w:tcPr>
+            <w:tcW w:w="3396" w:type="dxa"/>
+          </w:tcPr>
+          <w:p>
+            <w:pPr>
+              <w:rPr>
+                <w:rFonts w:cstheme="minorHAnsi"/>
+                <w:sz w:val="20"/>
+                <w:szCs w:val="20"/>
+              </w:rPr>
+            </w:pPr>
+          </w:p>
+          <w:p>
+            <w:pPr>
+              <w:jc w:val="center"/>
+              <w:rPr>
+                <w:rFonts w:cstheme="minorHAnsi"/>
+                <w:sz w:val="20"/>
+                <w:szCs w:val="20"/>
+              </w:rPr>
+            </w:pPr>
+            <w:r>
+              <w:rPr>
+                <w:rFonts w:cstheme="minorHAnsi"/>
+                <w:sz w:val="20"/>
+                <w:szCs w:val="20"/>
+              </w:rPr>
+              <w:t>0</w:t>
+            </w:r>
+          </w:p>
+        </w:tc>
+      </w:tr>
+      <w:tr>
+        <w:tblPrEx>
+          <w:tblCellMar>
+            <w:top w:w="0" w:type="dxa"/>
+            <w:bottom w:w="0" w:type="dxa"/>
+          </w:tblCellMar>
+        </w:tblPrEx>
+        <w:trPr>
+          <w:trHeight w:val="383"/>
+        </w:trPr>
+        <w:tc>
+          <w:tcPr>
+            <w:tcW w:w="1478" w:type="dxa"/>
+          </w:tcPr>
+          <w:p>
+            <w:pPr>
+              <w:rPr>
+                <w:rFonts w:cstheme="minorHAnsi"/>
+                <w:sz w:val="20"/>
+                <w:szCs w:val="20"/>
+              </w:rPr>
+            </w:pPr>
+          </w:p>
+          <w:p>
+            <w:pPr>
+              <w:jc w:val="center"/>
+              <w:rPr>
+                <w:rFonts w:cstheme="minorHAnsi"/>
+                <w:sz w:val="20"/>
+                <w:szCs w:val="20"/>
+              </w:rPr>
+            </w:pPr>
+            <w:r>
+              <w:rPr>
+                <w:rFonts w:cstheme="minorHAnsi"/>
+                <w:sz w:val="20"/>
+                <w:szCs w:val="20"/>
+              </w:rPr>
+              <w:t>0</w:t>
+            </w:r>
+          </w:p>
+        </w:tc>
+        <w:tc>
+          <w:tcPr>
+            <w:tcW w:w="1681" w:type="dxa"/>
+          </w:tcPr>
+          <w:p>
+            <w:pPr>
+              <w:jc w:val="center"/>
+              <w:rPr>
+                <w:rFonts w:cstheme="minorHAnsi"/>
+                <w:sz w:val="20"/>
+                <w:szCs w:val="20"/>
+              </w:rPr>
+            </w:pPr>
+          </w:p>
+          <w:p>
+            <w:pPr>
+              <w:jc w:val="center"/>
+              <w:rPr>
+                <w:rFonts w:cstheme="minorHAnsi"/>
+                <w:sz w:val="20"/>
+                <w:szCs w:val="20"/>
+              </w:rPr>
+            </w:pPr>
+            <w:r>
+              <w:rPr>
+                <w:rFonts w:cstheme="minorHAnsi"/>
+                <w:sz w:val="20"/>
+                <w:szCs w:val="20"/>
+              </w:rPr>
+              <w:t>1</w:t>
+            </w:r>
+          </w:p>
+        </w:tc>
+        <w:tc>
+          <w:tcPr>
+            <w:tcW w:w="3396" w:type="dxa"/>
+          </w:tcPr>
+          <w:p>
+            <w:pPr>
+              <w:rPr>
+                <w:rFonts w:cstheme="minorHAnsi"/>
+                <w:sz w:val="20"/>
+                <w:szCs w:val="20"/>
+              </w:rPr>
+            </w:pPr>
+          </w:p>
+          <w:p>
+            <w:pPr>
+              <w:jc w:val="center"/>
+              <w:rPr>
+                <w:rFonts w:cstheme="minorHAnsi"/>
+                <w:sz w:val="20"/>
+                <w:szCs w:val="20"/>
+              </w:rPr>
+            </w:pPr>
+            <w:r>
+              <w:rPr>
+                <w:rFonts w:cstheme="minorHAnsi"/>
+                <w:sz w:val="20"/>
+                <w:szCs w:val="20"/>
+              </w:rPr>
+              <w:t>1</w:t>
+            </w:r>
+          </w:p>
+        </w:tc>
+      </w:tr>
+      <w:tr>
+        <w:tblPrEx>
+          <w:tblCellMar>
+            <w:top w:w="0" w:type="dxa"/>
+            <w:bottom w:w="0" w:type="dxa"/>
+          </w:tblCellMar>
+        </w:tblPrEx>
+        <w:trPr>
+          <w:trHeight w:val="619"/>
+        </w:trPr>
+        <w:tc>
+          <w:tcPr>
+            <w:tcW w:w="1478" w:type="dxa"/>
+          </w:tcPr>
+          <w:p>
+            <w:pPr>
+              <w:rPr>
+                <w:rFonts w:cstheme="minorHAnsi"/>
+                <w:sz w:val="20"/>
+                <w:szCs w:val="20"/>
+              </w:rPr>
+            </w:pPr>
+          </w:p>
+          <w:p>
+            <w:pPr>
+              <w:jc w:val="center"/>
+              <w:rPr>
+                <w:rFonts w:cstheme="minorHAnsi"/>
+                <w:sz w:val="20"/>
+                <w:szCs w:val="20"/>
+              </w:rPr>
+            </w:pPr>
+            <w:r>
+              <w:rPr>
+                <w:rFonts w:cstheme="minorHAnsi"/>
+                <w:sz w:val="20"/>
+                <w:szCs w:val="20"/>
+              </w:rPr>
+              <w:t>1</w:t>
+            </w:r>
+          </w:p>
+          <w:p>
+            <w:pPr>
+              <w:rPr>
+                <w:rFonts w:cstheme="minorHAnsi"/>
+                <w:sz w:val="20"/>
+                <w:szCs w:val="20"/>
+              </w:rPr>
+            </w:pPr>
+          </w:p>
+        </w:tc>
+        <w:tc>
+          <w:tcPr>
+            <w:tcW w:w="1681" w:type="dxa"/>
+          </w:tcPr>
+          <w:p>
+            <w:pPr>
+              <w:rPr>
+                <w:rFonts w:cstheme="minorHAnsi"/>
+                <w:sz w:val="20"/>
+                <w:szCs w:val="20"/>
+              </w:rPr>
+            </w:pPr>
+          </w:p>
+          <w:p>
+            <w:pPr>
+              <w:jc w:val="center"/>
+              <w:rPr>
+                <w:rFonts w:cstheme="minorHAnsi"/>
+                <w:sz w:val="20"/>
+                <w:szCs w:val="20"/>
+              </w:rPr>
+            </w:pPr>
+            <w:r>
+              <w:rPr>
+                <w:rFonts w:cstheme="minorHAnsi"/>
+                <w:sz w:val="20"/>
+                <w:szCs w:val="20"/>
+              </w:rPr>
+              <w:t>0</w:t>
+            </w:r>
+          </w:p>
+        </w:tc>
+        <w:tc>
+          <w:tcPr>
+            <w:tcW w:w="3396" w:type="dxa"/>
+          </w:tcPr>
+          <w:p>
+            <w:pPr>
+              <w:rPr>
+                <w:rFonts w:cstheme="minorHAnsi"/>
+                <w:sz w:val="20"/>
+                <w:szCs w:val="20"/>
+              </w:rPr>
+            </w:pPr>
+          </w:p>
+          <w:p>
+            <w:pPr>
+              <w:jc w:val="center"/>
+              <w:rPr>
+                <w:rFonts w:cstheme="minorHAnsi"/>
+                <w:sz w:val="20"/>
+                <w:szCs w:val="20"/>
+              </w:rPr>
+            </w:pPr>
+            <w:r>
+              <w:rPr>
+                <w:rFonts w:cstheme="minorHAnsi"/>
+                <w:sz w:val="20"/>
+                <w:szCs w:val="20"/>
+              </w:rPr>
+              <w:t>1</w:t>
+            </w:r>
+          </w:p>
+        </w:tc>
+      </w:tr>
+      <w:tr>
+        <w:tblPrEx>
+          <w:tblCellMar>
+            <w:top w:w="0" w:type="dxa"/>
+            <w:bottom w:w="0" w:type="dxa"/>
+          </w:tblCellMar>
+        </w:tblPrEx>
+        <w:trPr>
+          <w:trHeight w:val="1016"/>
+        </w:trPr>
+        <w:tc>
+          <w:tcPr>
+            <w:tcW w:w="1478" w:type="dxa"/>
+          </w:tcPr>
+          <w:p>
+            <w:pPr>
+              <w:rPr>
+                <w:rFonts w:cstheme="minorHAnsi"/>
+                <w:sz w:val="20"/>
+                <w:szCs w:val="20"/>
+              </w:rPr>
+            </w:pPr>
+          </w:p>
+          <w:p>
+            <w:pPr>
+              <w:jc w:val="center"/>
+              <w:rPr>
+                <w:rFonts w:cstheme="minorHAnsi"/>
+                <w:sz w:val="20"/>
+                <w:szCs w:val="20"/>
+              </w:rPr>
+            </w:pPr>
+            <w:r>
+              <w:rPr>
+                <w:rFonts w:cstheme="minorHAnsi"/>
+                <w:sz w:val="20"/>
+                <w:szCs w:val="20"/>
+              </w:rPr>
+              <w:t>1</w:t>
+            </w:r>
+          </w:p>
+          <w:p>
+            <w:pPr>
+              <w:rPr>
+                <w:rFonts w:cstheme="minorHAnsi"/>
+                <w:sz w:val="20"/>
+                <w:szCs w:val="20"/>
+              </w:rPr>
+            </w:pPr>
+          </w:p>
+        </w:tc>
+        <w:tc>
+          <w:tcPr>
+            <w:tcW w:w="1681" w:type="dxa"/>
+          </w:tcPr>
+          <w:p>
+            <w:pPr>
+              <w:rPr>
+                <w:rFonts w:cstheme="minorHAnsi"/>
+                <w:sz w:val="20"/>
+                <w:szCs w:val="20"/>
+              </w:rPr>
+            </w:pPr>
+          </w:p>
+          <w:p>
+            <w:pPr>
+              <w:jc w:val="center"/>
+              <w:rPr>
+                <w:rFonts w:cstheme="minorHAnsi"/>
+                <w:sz w:val="20"/>
+                <w:szCs w:val="20"/>
+              </w:rPr>
+            </w:pPr>
+            <w:r>
+              <w:rPr>
+                <w:rFonts w:cstheme="minorHAnsi"/>
+                <w:sz w:val="20"/>
+                <w:szCs w:val="20"/>
+              </w:rPr>
+              <w:t>1</w:t>
+            </w:r>
+          </w:p>
+        </w:tc>
+        <w:tc>
+          <w:tcPr>
+            <w:tcW w:w="3396" w:type="dxa"/>
+          </w:tcPr>
+          <w:p>
+            <w:pPr>
+              <w:rPr>
+                <w:rFonts w:cstheme="minorHAnsi"/>
+                <w:sz w:val="20"/>
+                <w:szCs w:val="20"/>
+              </w:rPr>
+            </w:pPr>
+          </w:p>
+          <w:p>
+            <w:pPr>
+              <w:jc w:val="center"/>
+              <w:rPr>
+                <w:rFonts w:cstheme="minorHAnsi"/>
+                <w:sz w:val="20"/>
+                <w:szCs w:val="20"/>
+              </w:rPr>
+            </w:pPr>
+            <w:r>
+              <w:rPr>
+                <w:rFonts w:cstheme="minorHAnsi"/>
+                <w:sz w:val="20"/>
+                <w:szCs w:val="20"/>
+              </w:rPr>
+              <w:t>1</w:t>
+            </w:r>
+          </w:p>
+        </w:tc>
+      </w:tr>
+    </w:tbl>
+    <w:p>
+      <w:pPr>
+        <w:ind w:left="360"/>
+        <w:rPr>
+          <w:rFonts w:cstheme="minorHAnsi"/>
+        </w:rPr>
+      </w:pPr>
+    </w:p>
+    <w:p>
+      <w:pPr>
+        <w:ind w:left="360"/>
+        <w:rPr>
+          <w:rFonts w:cstheme="minorHAnsi"/>
+          <w:b/>
+          <w:sz w:val="28"/>
+          <w:szCs w:val="28"/>
+        </w:rPr>
+      </w:pPr>
+      <w:r>
+        <w:rPr>
+          <w:rFonts w:cstheme="minorHAnsi"/>
+          <w:b/>
+          <w:sz w:val="28"/>
+          <w:szCs w:val="28"/>
+        </w:rPr>
+        <w:t>“NOT” Gate:</w:t>
+      </w:r>
+    </w:p>
+    <w:p>
+      <w:pPr>
+        <w:ind w:left="360"/>
+        <w:rPr>
+          <w:rFonts w:cstheme="minorHAnsi"/>
+        </w:rPr>
+      </w:pPr>
+      <w:r>
+        <w:rPr>
+          <w:rFonts w:cstheme="minorHAnsi"/>
+        </w:rPr>
+        <w:t>“NOT” Gate is a single input and single output gate. The output is the complement of the input logic. It corresponds to Negation explained above.</w:t>
+      </w:r>
+    </w:p>
+    <w:p>
+      <w:pPr>
+        <w:ind w:left="360"/>
+        <w:rPr>
+          <w:rFonts w:cstheme="minorHAnsi"/>
+        </w:rPr>
+      </w:pPr>
+      <w:r>
+        <w:rPr>
+          <w:rFonts w:cstheme="minorHAnsi"/>
+        </w:rPr>
+        <w:t>Y (</w:t>
+      </w:r>
+      <w:bookmarkStart w:id="0" w:name="_GoBack"/>
+      <w:bookmarkEnd w:id="0"/>
+      <w:r>
+        <w:rPr>
+          <w:rFonts w:cstheme="minorHAnsi"/>
+        </w:rPr>
+        <w:t xml:space="preserve">Output) = </w:t>
+      </w:r>
+      <w:r>
+        <w:rPr>
+          <w:rFonts w:cstheme="minorHAnsi"/>
+          <w:color w:val="000000"/>
+          <w:shd w:val="clear" w:color="auto" w:fill="FFFFFF"/>
+        </w:rPr>
+        <w:fldChar w:fldCharType="begin"/>
+      </w:r>
+      <w:r>
+        <w:rPr>
+          <w:rFonts w:cstheme="minorHAnsi"/>
+          <w:color w:val="000000"/>
+          <w:shd w:val="clear" w:color="auto" w:fill="FFFFFF"/>
+        </w:rPr>
+        <w:instrText xml:space="preserve"> </w:instrText>
+      </w:r>
+      <w:r>
+        <w:rPr>
+          <w:rFonts w:ascii="Arial" w:hAnsi="Arial" w:cs="Arial"/>
+          <w:color w:val="404040"/>
+          <w:shd w:val="clear" w:color="auto" w:fill="F9F9F9"/>
+        </w:rPr>
+        <w:instrText>EQ \x \to(A)</w:instrText>
+      </w:r>
+      <w:r>
+        <w:rPr>
+          <w:rFonts w:cstheme="minorHAnsi"/>
+          <w:color w:val="000000"/>
+          <w:shd w:val="clear" w:color="auto" w:fill="FFFFFF"/>
+        </w:rPr>
+        <w:instrText xml:space="preserve"> </w:instrText>
+      </w:r>
+      <w:r>
+        <w:rPr>
+          <w:rFonts w:cstheme="minorHAnsi"/>
+          <w:color w:val="000000"/>
+          <w:shd w:val="clear" w:color="auto" w:fill="FFFFFF"/>
+        </w:rPr>
+        <w:fldChar w:fldCharType="end"/>
+      </w:r>
+      <w:r>
+        <w:rPr>
+          <w:rFonts w:cstheme="minorHAnsi"/>
+        </w:rPr>
+        <w:t xml:space="preserve"> </w:t>
+      </w:r>
+      <w:r>
+        <w:rPr>
+          <w:rFonts w:cstheme="minorHAnsi"/>
+        </w:rPr>
+        <w:t>(Input)</w:t>
+      </w:r>
+    </w:p>
+    <w:p>
+      <w:pPr>
+        <w:ind w:left="360"/>
+        <w:rPr>
+          <w:rFonts w:cstheme="minorHAnsi"/>
+        </w:rPr>
+      </w:pPr>
+      <w:r>
+        <w:rPr>
+          <w:rFonts w:cstheme="minorHAnsi"/>
+        </w:rPr>
+        <w:t>Truth Table:</w:t>
+      </w:r>
+    </w:p>
+    <w:tbl>
+      <w:tblPr>
+        <w:tblW w:w="0" w:type="auto"/>
+        <w:tblInd w:w="340" w:type="dxa"/>
+        <w:tblBorders>
+          <w:top w:val="single" w:sz="4" w:space="0" w:color="auto"/>
+          <w:left w:val="single" w:sz="4" w:space="0" w:color="auto"/>
+          <w:bottom w:val="single" w:sz="4" w:space="0" w:color="auto"/>
+          <w:right w:val="single" w:sz="4" w:space="0" w:color="auto"/>
+          <w:insideH w:val="single" w:sz="4" w:space="0" w:color="auto"/>
+          <w:insideV w:val="single" w:sz="4" w:space="0" w:color="auto"/>
+        </w:tblBorders>
+        <w:tblLook w:val="0000" w:firstRow="0" w:lastRow="0" w:firstColumn="0" w:lastColumn="0" w:noHBand="0" w:noVBand="0"/>
+      </w:tblPr>
+      <w:tblGrid>
+        <w:gridCol w:w="3165"/>
+        <w:gridCol w:w="3436"/>
+      </w:tblGrid>
+      <w:tr>
+        <w:tblPrEx>
+          <w:tblCellMar>
+            <w:top w:w="0" w:type="dxa"/>
+            <w:bottom w:w="0" w:type="dxa"/>
+          </w:tblCellMar>
+        </w:tblPrEx>
+        <w:trPr>
+          <w:trHeight w:val="540"/>
+        </w:trPr>
+        <w:tc>
+          <w:tcPr>
+            <w:tcW w:w="3165" w:type="dxa"/>
+          </w:tcPr>
+          <w:p>
+            <w:pPr>
+              <w:rPr>
+                <w:rFonts w:cstheme="minorHAnsi"/>
+              </w:rPr>
+            </w:pPr>
+          </w:p>
+          <w:p>
+            <w:pPr>
+              <w:jc w:val="center"/>
+              <w:rPr>
+                <w:rFonts w:cstheme="minorHAnsi"/>
+              </w:rPr>
+            </w:pPr>
+            <w:r>
+              <w:rPr>
+                <w:rFonts w:cstheme="minorHAnsi"/>
+              </w:rPr>
+              <w:t>INPUT (A)</w:t>
+            </w:r>
+          </w:p>
+        </w:tc>
+        <w:tc>
+          <w:tcPr>
+            <w:tcW w:w="3436" w:type="dxa"/>
+          </w:tcPr>
+          <w:p>
+            <w:pPr>
+              <w:rPr>
+                <w:rFonts w:cstheme="minorHAnsi"/>
+              </w:rPr>
+            </w:pPr>
+          </w:p>
+          <w:p>
+            <w:pPr>
+              <w:jc w:val="center"/>
+              <w:rPr>
+                <w:rFonts w:cstheme="minorHAnsi"/>
+              </w:rPr>
+            </w:pPr>
+            <w:r>
+              <w:rPr>
+                <w:rFonts w:cstheme="minorHAnsi"/>
+              </w:rPr>
+              <w:t>OUTPUT (</w:t>
+            </w:r>
+            <w:r>
+              <w:rPr>
+                <w:rFonts w:cstheme="minorHAnsi"/>
+                <w:color w:val="000000"/>
+                <w:shd w:val="clear" w:color="auto" w:fill="FFFFFF"/>
+              </w:rPr>
+              <w:fldChar w:fldCharType="begin"/>
+            </w:r>
+            <w:r>
+              <w:rPr>
+                <w:rFonts w:cstheme="minorHAnsi"/>
+                <w:color w:val="000000"/>
+                <w:shd w:val="clear" w:color="auto" w:fill="FFFFFF"/>
+              </w:rPr>
+              <w:instrText xml:space="preserve"> </w:instrText>
+            </w:r>
+            <w:r>
+              <w:rPr>
+                <w:rFonts w:ascii="Arial" w:hAnsi="Arial" w:cs="Arial"/>
+                <w:color w:val="404040"/>
+                <w:shd w:val="clear" w:color="auto" w:fill="F9F9F9"/>
+              </w:rPr>
+              <w:instrText>EQ \x \to(A)</w:instrText>
+            </w:r>
+            <w:r>
+              <w:rPr>
+                <w:rFonts w:cstheme="minorHAnsi"/>
+                <w:color w:val="000000"/>
+                <w:shd w:val="clear" w:color="auto" w:fill="FFFFFF"/>
+              </w:rPr>
+              <w:instrText xml:space="preserve"> </w:instrText>
+            </w:r>
+            <w:r>
+              <w:rPr>
+                <w:rFonts w:cstheme="minorHAnsi"/>
+                <w:color w:val="000000"/>
+                <w:shd w:val="clear" w:color="auto" w:fill="FFFFFF"/>
+              </w:rPr>
+              <w:fldChar w:fldCharType="end"/>
+            </w:r>
+            <w:r>
+              <w:rPr>
+                <w:rFonts w:cstheme="minorHAnsi"/>
+                <w:color w:val="000000"/>
+                <w:shd w:val="clear" w:color="auto" w:fill="FFFFFF"/>
+              </w:rPr>
+              <w:t>)</w:t>
+            </w:r>
+          </w:p>
+        </w:tc>
+      </w:tr>
+      <w:tr>
+        <w:tblPrEx>
+          <w:tblCellMar>
+            <w:top w:w="0" w:type="dxa"/>
+            <w:bottom w:w="0" w:type="dxa"/>
+          </w:tblCellMar>
+        </w:tblPrEx>
+        <w:trPr>
+          <w:trHeight w:val="480"/>
+        </w:trPr>
+        <w:tc>
+          <w:tcPr>
+            <w:tcW w:w="3165" w:type="dxa"/>
+          </w:tcPr>
+          <w:p>
+            <w:pPr>
+              <w:rPr>
+                <w:rFonts w:cstheme="minorHAnsi"/>
+              </w:rPr>
+            </w:pPr>
+          </w:p>
+          <w:p>
+            <w:pPr>
+              <w:jc w:val="center"/>
+              <w:rPr>
+                <w:rFonts w:cstheme="minorHAnsi"/>
+              </w:rPr>
+            </w:pPr>
+            <w:r>
+              <w:rPr>
+                <w:rFonts w:cstheme="minorHAnsi"/>
+              </w:rPr>
+              <w:t>0</w:t>
+            </w:r>
+          </w:p>
+        </w:tc>
+        <w:tc>
+          <w:tcPr>
+            <w:tcW w:w="3436" w:type="dxa"/>
+          </w:tcPr>
+          <w:p>
+            <w:pPr>
+              <w:jc w:val="center"/>
+              <w:rPr>
+                <w:rFonts w:cstheme="minorHAnsi"/>
+              </w:rPr>
+            </w:pPr>
+          </w:p>
+          <w:p>
+            <w:pPr>
+              <w:jc w:val="center"/>
+              <w:rPr>
+                <w:rFonts w:cstheme="minorHAnsi"/>
+              </w:rPr>
+            </w:pPr>
+            <w:r>
+              <w:rPr>
+                <w:rFonts w:cstheme="minorHAnsi"/>
+              </w:rPr>
+              <w:t>1</w:t>
+            </w:r>
+          </w:p>
+        </w:tc>
+      </w:tr>
+      <w:tr>
+        <w:tblPrEx>
+          <w:tblCellMar>
+            <w:top w:w="0" w:type="dxa"/>
+            <w:bottom w:w="0" w:type="dxa"/>
+          </w:tblCellMar>
+        </w:tblPrEx>
+        <w:trPr>
+          <w:trHeight w:val="615"/>
+        </w:trPr>
+        <w:tc>
+          <w:tcPr>
+            <w:tcW w:w="3165" w:type="dxa"/>
+          </w:tcPr>
+          <w:p>
+            <w:pPr>
+              <w:rPr>
+                <w:rFonts w:cstheme="minorHAnsi"/>
+              </w:rPr>
+            </w:pPr>
+          </w:p>
+          <w:p>
+            <w:pPr>
+              <w:jc w:val="center"/>
+              <w:rPr>
+                <w:rFonts w:cstheme="minorHAnsi"/>
+              </w:rPr>
+            </w:pPr>
+            <w:r>
+              <w:rPr>
+                <w:rFonts w:cstheme="minorHAnsi"/>
+              </w:rPr>
+              <w:t>1</w:t>
+            </w:r>
+          </w:p>
+        </w:tc>
+        <w:tc>
+          <w:tcPr>
+            <w:tcW w:w="3436" w:type="dxa"/>
+          </w:tcPr>
+          <w:p>
+            <w:pPr>
+              <w:rPr>
+                <w:rFonts w:cstheme="minorHAnsi"/>
+              </w:rPr>
+            </w:pPr>
+          </w:p>
+          <w:p>
+            <w:pPr>
+              <w:jc w:val="center"/>
+              <w:rPr>
+                <w:rFonts w:cstheme="minorHAnsi"/>
+              </w:rPr>
+            </w:pPr>
+            <w:r>
+              <w:rPr>
+                <w:rFonts w:cstheme="minorHAnsi"/>
+              </w:rPr>
+              <w:t>0</w:t>
+            </w:r>
+          </w:p>
+        </w:tc>
+      </w:tr>
+    </w:tbl>
+    <w:p>
+      <w:pPr>
+        <w:ind w:left="360"/>
+        <w:rPr>
+          <w:rFonts w:cstheme="minorHAnsi"/>
+        </w:rPr>
+      </w:pPr>
     </w:p>
     <w:sectPr>
       <w:pgSz w:w="11906" w:h="16838"/>
@@ -345,6 +2366,127 @@
     </w:sectPr>
   </w:body>
 </w:document>
+</file>
+
+<file path=word/numbering.xml><?xml version="1.0" encoding="utf-8"?>
+<w:numbering xmlns:wpc="http://schemas.microsoft.com/office/word/2010/wordprocessingCanvas" xmlns:cx="http://schemas.microsoft.com/office/drawing/2014/chartex" xmlns:cx1="http://schemas.microsoft.com/office/drawing/2015/9/8/chartex" xmlns:cx2="http://schemas.microsoft.com/office/drawing/2015/10/21/chartex" xmlns:cx3="http://schemas.microsoft.com/office/drawing/2016/5/9/chartex" xmlns:cx4="http://schemas.microsoft.com/office/drawing/2016/5/10/chartex" xmlns:cx5="http://schemas.microsoft.com/office/drawing/2016/5/11/chartex" xmlns:cx6="http://schemas.microsoft.com/office/drawing/2016/5/12/chartex" xmlns:cx7="http://schemas.microsoft.com/office/drawing/2016/5/13/chartex" xmlns:cx8="http://schemas.microsoft.com/office/drawing/2016/5/14/chartex" xmlns:mc="http://schemas.openxmlformats.org/markup-compatibility/2006" xmlns:aink="http://schemas.microsoft.com/office/drawing/2016/ink" xmlns:am3d="http://schemas.microsoft.com/office/drawing/2017/model3d" xmlns:o="urn:schemas-microsoft-com:office:office" xmlns:r="http://schemas.openxmlformats.org/officeDocument/2006/relationships" xmlns:m="http://schemas.openxmlformats.org/officeDocument/2006/math" xmlns:v="urn:schemas-microsoft-com:vml" xmlns:wp14="http://schemas.microsoft.com/office/word/2010/wordprocessingDrawing" xmlns:wp="http://schemas.openxmlformats.org/drawingml/2006/wordprocessingDrawing" xmlns:w10="urn:schemas-microsoft-com:office:word" xmlns:w="http://schemas.openxmlformats.org/wordprocessingml/2006/main" xmlns:w14="http://schemas.microsoft.com/office/word/2010/wordml" xmlns:w15="http://schemas.microsoft.com/office/word/2012/wordml" xmlns:w16cid="http://schemas.microsoft.com/office/word/2016/wordml/cid" xmlns:w16se="http://schemas.microsoft.com/office/word/2015/wordml/symex" xmlns:wpg="http://schemas.microsoft.com/office/word/2010/wordprocessingGroup" xmlns:wpi="http://schemas.microsoft.com/office/word/2010/wordprocessingInk" xmlns:wne="http://schemas.microsoft.com/office/word/2006/wordml" xmlns:wps="http://schemas.microsoft.com/office/word/2010/wordprocessingShape" mc:Ignorable="w14 w15 w16se w16cid wp14">
+  <w:abstractNum w:abstractNumId="0" w15:restartNumberingAfterBreak="0">
+    <w:nsid w:val="37D93158"/>
+    <w:multiLevelType w:val="hybridMultilevel"/>
+    <w:tmpl w:val="8CF8B30A"/>
+    <w:lvl w:ilvl="0" w:tplc="1C09000B">
+      <w:start w:val="1"/>
+      <w:numFmt w:val="bullet"/>
+      <w:lvlText w:val=""/>
+      <w:lvlJc w:val="left"/>
+      <w:pPr>
+        <w:ind w:left="720" w:hanging="360"/>
+      </w:pPr>
+      <w:rPr>
+        <w:rFonts w:ascii="Wingdings" w:hAnsi="Wingdings" w:hint="default"/>
+      </w:rPr>
+    </w:lvl>
+    <w:lvl w:ilvl="1" w:tplc="1C090003" w:tentative="1">
+      <w:start w:val="1"/>
+      <w:numFmt w:val="bullet"/>
+      <w:lvlText w:val="o"/>
+      <w:lvlJc w:val="left"/>
+      <w:pPr>
+        <w:ind w:left="1440" w:hanging="360"/>
+      </w:pPr>
+      <w:rPr>
+        <w:rFonts w:ascii="Courier New" w:hAnsi="Courier New" w:cs="Courier New" w:hint="default"/>
+      </w:rPr>
+    </w:lvl>
+    <w:lvl w:ilvl="2" w:tplc="1C090005" w:tentative="1">
+      <w:start w:val="1"/>
+      <w:numFmt w:val="bullet"/>
+      <w:lvlText w:val=""/>
+      <w:lvlJc w:val="left"/>
+      <w:pPr>
+        <w:ind w:left="2160" w:hanging="360"/>
+      </w:pPr>
+      <w:rPr>
+        <w:rFonts w:ascii="Wingdings" w:hAnsi="Wingdings" w:hint="default"/>
+      </w:rPr>
+    </w:lvl>
+    <w:lvl w:ilvl="3" w:tplc="1C090001" w:tentative="1">
+      <w:start w:val="1"/>
+      <w:numFmt w:val="bullet"/>
+      <w:lvlText w:val=""/>
+      <w:lvlJc w:val="left"/>
+      <w:pPr>
+        <w:ind w:left="2880" w:hanging="360"/>
+      </w:pPr>
+      <w:rPr>
+        <w:rFonts w:ascii="Symbol" w:hAnsi="Symbol" w:hint="default"/>
+      </w:rPr>
+    </w:lvl>
+    <w:lvl w:ilvl="4" w:tplc="1C090003" w:tentative="1">
+      <w:start w:val="1"/>
+      <w:numFmt w:val="bullet"/>
+      <w:lvlText w:val="o"/>
+      <w:lvlJc w:val="left"/>
+      <w:pPr>
+        <w:ind w:left="3600" w:hanging="360"/>
+      </w:pPr>
+      <w:rPr>
+        <w:rFonts w:ascii="Courier New" w:hAnsi="Courier New" w:cs="Courier New" w:hint="default"/>
+      </w:rPr>
+    </w:lvl>
+    <w:lvl w:ilvl="5" w:tplc="1C090005" w:tentative="1">
+      <w:start w:val="1"/>
+      <w:numFmt w:val="bullet"/>
+      <w:lvlText w:val=""/>
+      <w:lvlJc w:val="left"/>
+      <w:pPr>
+        <w:ind w:left="4320" w:hanging="360"/>
+      </w:pPr>
+      <w:rPr>
+        <w:rFonts w:ascii="Wingdings" w:hAnsi="Wingdings" w:hint="default"/>
+      </w:rPr>
+    </w:lvl>
+    <w:lvl w:ilvl="6" w:tplc="1C090001" w:tentative="1">
+      <w:start w:val="1"/>
+      <w:numFmt w:val="bullet"/>
+      <w:lvlText w:val=""/>
+      <w:lvlJc w:val="left"/>
+      <w:pPr>
+        <w:ind w:left="5040" w:hanging="360"/>
+      </w:pPr>
+      <w:rPr>
+        <w:rFonts w:ascii="Symbol" w:hAnsi="Symbol" w:hint="default"/>
+      </w:rPr>
+    </w:lvl>
+    <w:lvl w:ilvl="7" w:tplc="1C090003" w:tentative="1">
+      <w:start w:val="1"/>
+      <w:numFmt w:val="bullet"/>
+      <w:lvlText w:val="o"/>
+      <w:lvlJc w:val="left"/>
+      <w:pPr>
+        <w:ind w:left="5760" w:hanging="360"/>
+      </w:pPr>
+      <w:rPr>
+        <w:rFonts w:ascii="Courier New" w:hAnsi="Courier New" w:cs="Courier New" w:hint="default"/>
+      </w:rPr>
+    </w:lvl>
+    <w:lvl w:ilvl="8" w:tplc="1C090005" w:tentative="1">
+      <w:start w:val="1"/>
+      <w:numFmt w:val="bullet"/>
+      <w:lvlText w:val=""/>
+      <w:lvlJc w:val="left"/>
+      <w:pPr>
+        <w:ind w:left="6480" w:hanging="360"/>
+      </w:pPr>
+      <w:rPr>
+        <w:rFonts w:ascii="Wingdings" w:hAnsi="Wingdings" w:hint="default"/>
+      </w:rPr>
+    </w:lvl>
+  </w:abstractNum>
+  <w:num w:numId="1">
+    <w:abstractNumId w:val="0"/>
+  </w:num>
+</w:numbering>
 </file>
 
 <file path=word/styles.xml><?xml version="1.0" encoding="utf-8"?>
@@ -795,6 +2937,36 @@
       <w:u w:val="single"/>
     </w:rPr>
   </w:style>
+  <w:style w:type="paragraph" w:styleId="ListParagraph">
+    <w:name w:val="List Paragraph"/>
+    <w:basedOn w:val="Normal"/>
+    <w:uiPriority w:val="34"/>
+    <w:qFormat/>
+    <w:rsid w:val="00284617"/>
+    <w:pPr>
+      <w:ind w:left="720"/>
+      <w:contextualSpacing/>
+    </w:pPr>
+  </w:style>
+  <w:style w:type="table" w:styleId="TableGrid">
+    <w:name w:val="Table Grid"/>
+    <w:basedOn w:val="TableNormal"/>
+    <w:uiPriority w:val="39"/>
+    <w:rsid w:val="002D3834"/>
+    <w:pPr>
+      <w:spacing w:after="0" w:line="240" w:lineRule="auto"/>
+    </w:pPr>
+    <w:tblPr>
+      <w:tblBorders>
+        <w:top w:val="single" w:sz="4" w:space="0" w:color="auto"/>
+        <w:left w:val="single" w:sz="4" w:space="0" w:color="auto"/>
+        <w:bottom w:val="single" w:sz="4" w:space="0" w:color="auto"/>
+        <w:right w:val="single" w:sz="4" w:space="0" w:color="auto"/>
+        <w:insideH w:val="single" w:sz="4" w:space="0" w:color="auto"/>
+        <w:insideV w:val="single" w:sz="4" w:space="0" w:color="auto"/>
+      </w:tblBorders>
+    </w:tblPr>
+  </w:style>
 </w:styles>
 </file>
 

</xml_diff>